<commit_message>
photos notes and documentation start
</commit_message>
<xml_diff>
--- a/Documentation/Documentace.docx
+++ b/Documentation/Documentace.docx
@@ -2,7 +2,185 @@
 <file path=word/document.xml><?xml version="1.0" encoding="utf-8"?>
 <w:document xmlns:wpc="http://schemas.microsoft.com/office/word/2010/wordprocessingCanvas" xmlns:cx="http://schemas.microsoft.com/office/drawing/2014/chartex" xmlns:cx1="http://schemas.microsoft.com/office/drawing/2015/9/8/chartex" xmlns:cx2="http://schemas.microsoft.com/office/drawing/2015/10/21/chartex" xmlns:cx3="http://schemas.microsoft.com/office/drawing/2016/5/9/chartex" xmlns:cx4="http://schemas.microsoft.com/office/drawing/2016/5/10/chartex" xmlns:cx5="http://schemas.microsoft.com/office/drawing/2016/5/11/chartex" xmlns:cx6="http://schemas.microsoft.com/office/drawing/2016/5/12/chartex" xmlns:cx7="http://schemas.microsoft.com/office/drawing/2016/5/13/chartex" xmlns:cx8="http://schemas.microsoft.com/office/drawing/2016/5/14/chartex" xmlns:mc="http://schemas.openxmlformats.org/markup-compatibility/2006" xmlns:aink="http://schemas.microsoft.com/office/drawing/2016/ink" xmlns:am3d="http://schemas.microsoft.com/office/drawing/2017/model3d" xmlns:o="urn:schemas-microsoft-com:office:office" xmlns:oel="http://schemas.microsoft.com/office/2019/extlst" xmlns:r="http://schemas.openxmlformats.org/officeDocument/2006/relationships" xmlns:m="http://schemas.openxmlformats.org/officeDocument/2006/math" xmlns:v="urn:schemas-microsoft-com:vml" xmlns:wp14="http://schemas.microsoft.com/office/word/2010/wordprocessingDrawing" xmlns:wp="http://schemas.openxmlformats.org/drawingml/2006/wordprocessingDrawing" xmlns:w10="urn:schemas-microsoft-com:office:word" xmlns:w="http://schemas.openxmlformats.org/wordprocessingml/2006/main" xmlns:w14="http://schemas.microsoft.com/office/word/2010/wordml" xmlns:w15="http://schemas.microsoft.com/office/word/2012/wordml" xmlns:w16cex="http://schemas.microsoft.com/office/word/2018/wordml/cex" xmlns:w16cid="http://schemas.microsoft.com/office/word/2016/wordml/cid" xmlns:w16="http://schemas.microsoft.com/office/word/2018/wordml" xmlns:w16sdtdh="http://schemas.microsoft.com/office/word/2020/wordml/sdtdatahash" xmlns:w16se="http://schemas.microsoft.com/office/word/2015/wordml/symex" xmlns:wpg="http://schemas.microsoft.com/office/word/2010/wordprocessingGroup" xmlns:wpi="http://schemas.microsoft.com/office/word/2010/wordprocessingInk" xmlns:wne="http://schemas.microsoft.com/office/word/2006/wordml" xmlns:wps="http://schemas.microsoft.com/office/word/2010/wordprocessingShape" mc:Ignorable="w14 w15 w16se w16cid w16 w16cex w16sdtdh wp14">
   <w:body>
-    <w:p/>
+    <w:p>
+      <w:pPr>
+        <w:pStyle w:val="Nzev"/>
+        <w:jc w:val="center"/>
+      </w:pPr>
+      <w:r>
+        <w:t>Dokumentace klauzurní práce</w:t>
+      </w:r>
+    </w:p>
+    <w:p>
+      <w:pPr>
+        <w:pStyle w:val="Nzev"/>
+        <w:jc w:val="center"/>
+      </w:pPr>
+      <w:r>
+        <w:rPr>
+          <w:noProof/>
+        </w:rPr>
+        <w:drawing>
+          <wp:inline distT="0" distB="0" distL="0" distR="0" wp14:anchorId="52152881" wp14:editId="10BFCC96">
+            <wp:extent cx="1397000" cy="1397000"/>
+            <wp:effectExtent l="0" t="0" r="0" b="0"/>
+            <wp:docPr id="696763269" name="Obrázek 1" descr="Obsah obrázku logo, Písmo, symbol, Grafika&#10;&#10;Popis byl vytvořen automaticky"/>
+            <wp:cNvGraphicFramePr>
+              <a:graphicFrameLocks xmlns:a="http://schemas.openxmlformats.org/drawingml/2006/main" noChangeAspect="1"/>
+            </wp:cNvGraphicFramePr>
+            <a:graphic xmlns:a="http://schemas.openxmlformats.org/drawingml/2006/main">
+              <a:graphicData uri="http://schemas.openxmlformats.org/drawingml/2006/picture">
+                <pic:pic xmlns:pic="http://schemas.openxmlformats.org/drawingml/2006/picture">
+                  <pic:nvPicPr>
+                    <pic:cNvPr id="696763269" name="Obrázek 1" descr="Obsah obrázku logo, Písmo, symbol, Grafika&#10;&#10;Popis byl vytvořen automaticky"/>
+                    <pic:cNvPicPr/>
+                  </pic:nvPicPr>
+                  <pic:blipFill>
+                    <a:blip r:embed="rId4">
+                      <a:extLst>
+                        <a:ext uri="{28A0092B-C50C-407E-A947-70E740481C1C}">
+                          <a14:useLocalDpi xmlns:a14="http://schemas.microsoft.com/office/drawing/2010/main" val="0"/>
+                        </a:ext>
+                      </a:extLst>
+                    </a:blip>
+                    <a:stretch>
+                      <a:fillRect/>
+                    </a:stretch>
+                  </pic:blipFill>
+                  <pic:spPr>
+                    <a:xfrm>
+                      <a:off x="0" y="0"/>
+                      <a:ext cx="1397000" cy="1397000"/>
+                    </a:xfrm>
+                    <a:prstGeom prst="rect">
+                      <a:avLst/>
+                    </a:prstGeom>
+                  </pic:spPr>
+                </pic:pic>
+              </a:graphicData>
+            </a:graphic>
+          </wp:inline>
+        </w:drawing>
+      </w:r>
+    </w:p>
+    <w:p>
+      <w:pPr>
+        <w:pStyle w:val="Nzev"/>
+        <w:jc w:val="center"/>
+      </w:pPr>
+    </w:p>
+    <w:p>
+      <w:pPr>
+        <w:pStyle w:val="Nzev"/>
+        <w:jc w:val="center"/>
+      </w:pPr>
+    </w:p>
+    <w:p>
+      <w:pPr>
+        <w:pStyle w:val="Nzev"/>
+        <w:jc w:val="center"/>
+      </w:pPr>
+    </w:p>
+    <w:p>
+      <w:pPr>
+        <w:pStyle w:val="Nzev"/>
+        <w:jc w:val="center"/>
+      </w:pPr>
+    </w:p>
+    <w:p>
+      <w:pPr>
+        <w:pStyle w:val="Nzev"/>
+        <w:jc w:val="center"/>
+      </w:pPr>
+    </w:p>
+    <w:p>
+      <w:pPr>
+        <w:pStyle w:val="Nzev"/>
+        <w:jc w:val="center"/>
+      </w:pPr>
+    </w:p>
+    <w:p>
+      <w:pPr>
+        <w:pStyle w:val="Nzev"/>
+        <w:jc w:val="center"/>
+      </w:pPr>
+    </w:p>
+    <w:p>
+      <w:pPr>
+        <w:pStyle w:val="Nzev"/>
+        <w:jc w:val="center"/>
+      </w:pPr>
+    </w:p>
+    <w:p>
+      <w:pPr>
+        <w:pStyle w:val="Nzev"/>
+        <w:jc w:val="center"/>
+      </w:pPr>
+    </w:p>
+    <w:p>
+      <w:pPr>
+        <w:pStyle w:val="Nzev"/>
+        <w:jc w:val="center"/>
+      </w:pPr>
+    </w:p>
+    <w:p>
+      <w:pPr>
+        <w:pStyle w:val="Nzev"/>
+        <w:jc w:val="center"/>
+      </w:pPr>
+    </w:p>
+    <w:p>
+      <w:pPr>
+        <w:pStyle w:val="Nzev"/>
+        <w:jc w:val="center"/>
+      </w:pPr>
+    </w:p>
+    <w:p>
+      <w:pPr>
+        <w:pStyle w:val="Nzev"/>
+        <w:jc w:val="center"/>
+      </w:pPr>
+    </w:p>
+    <w:p>
+      <w:pPr>
+        <w:pStyle w:val="Nzev"/>
+        <w:jc w:val="center"/>
+      </w:pPr>
+    </w:p>
+    <w:p>
+      <w:pPr>
+        <w:pStyle w:val="Nzev"/>
+        <w:jc w:val="center"/>
+      </w:pPr>
+    </w:p>
+    <w:p>
+      <w:pPr>
+        <w:jc w:val="center"/>
+      </w:pPr>
+      <w:r>
+        <w:t xml:space="preserve">Vypracoval: </w:t>
+      </w:r>
+      <w:r>
+        <w:t>Hanuš Valenta</w:t>
+      </w:r>
+    </w:p>
+    <w:p>
+      <w:pPr>
+        <w:jc w:val="center"/>
+      </w:pPr>
+      <w:r>
+        <w:t xml:space="preserve">Vedoucí práce: </w:t>
+      </w:r>
+      <w:r>
+        <w:t>Ing. Viktor Vráblík</w:t>
+      </w:r>
+    </w:p>
+    <w:p>
+      <w:r>
+        <w:lastRenderedPageBreak/>
+        <w:t>a</w:t>
+      </w:r>
+    </w:p>
     <w:sectPr>
       <w:pgSz w:w="11906" w:h="16838"/>
       <w:pgMar w:top="1417" w:right="1417" w:bottom="1417" w:left="1417" w:header="708" w:footer="708" w:gutter="0"/>
@@ -437,6 +615,56 @@
     <w:semiHidden/>
     <w:unhideWhenUsed/>
   </w:style>
+  <w:style w:type="paragraph" w:styleId="Nzev">
+    <w:name w:val="Title"/>
+    <w:basedOn w:val="Normln"/>
+    <w:next w:val="Normln"/>
+    <w:link w:val="NzevChar"/>
+    <w:uiPriority w:val="10"/>
+    <w:qFormat/>
+    <w:rsid w:val="00700026"/>
+    <w:pPr>
+      <w:contextualSpacing/>
+    </w:pPr>
+    <w:rPr>
+      <w:rFonts w:asciiTheme="majorHAnsi" w:eastAsiaTheme="majorEastAsia" w:hAnsiTheme="majorHAnsi" w:cstheme="majorBidi"/>
+      <w:spacing w:val="-10"/>
+      <w:kern w:val="28"/>
+      <w:sz w:val="56"/>
+      <w:szCs w:val="56"/>
+    </w:rPr>
+  </w:style>
+  <w:style w:type="character" w:customStyle="1" w:styleId="NzevChar">
+    <w:name w:val="Název Char"/>
+    <w:basedOn w:val="Standardnpsmoodstavce"/>
+    <w:link w:val="Nzev"/>
+    <w:uiPriority w:val="10"/>
+    <w:rsid w:val="00700026"/>
+    <w:rPr>
+      <w:rFonts w:asciiTheme="majorHAnsi" w:eastAsiaTheme="majorEastAsia" w:hAnsiTheme="majorHAnsi" w:cstheme="majorBidi"/>
+      <w:spacing w:val="-10"/>
+      <w:kern w:val="28"/>
+      <w:sz w:val="56"/>
+      <w:szCs w:val="56"/>
+    </w:rPr>
+  </w:style>
+  <w:style w:type="character" w:styleId="Siln">
+    <w:name w:val="Strong"/>
+    <w:basedOn w:val="Standardnpsmoodstavce"/>
+    <w:uiPriority w:val="22"/>
+    <w:qFormat/>
+    <w:rsid w:val="00700026"/>
+    <w:rPr>
+      <w:b/>
+      <w:bCs/>
+    </w:rPr>
+  </w:style>
+  <w:style w:type="paragraph" w:styleId="Bezmezer">
+    <w:name w:val="No Spacing"/>
+    <w:uiPriority w:val="1"/>
+    <w:qFormat/>
+    <w:rsid w:val="006C24BA"/>
+  </w:style>
 </w:styles>
 </file>
 

</xml_diff>